<commit_message>
feat(ui): implements login, register, and home page
</commit_message>
<xml_diff>
--- a/Documentation/ĐATn1.docx
+++ b/Documentation/ĐATn1.docx
@@ -20328,7 +20328,7 @@
       </w:tblPr>
       <w:tblGrid>
         <w:gridCol w:w="790"/>
-        <w:gridCol w:w="4327"/>
+        <w:gridCol w:w="4609"/>
         <w:gridCol w:w="1542"/>
       </w:tblGrid>
       <w:tr>
@@ -20645,6 +20645,41 @@
           <w:p>
             <w:r>
               <w:t>404</w:t>
+            </w:r>
+          </w:p>
+        </w:tc>
+      </w:tr>
+      <w:tr>
+        <w:trPr>
+          <w:tblCellSpacing w:w="15" w:type="dxa"/>
+        </w:trPr>
+        <w:tc>
+          <w:tcPr>
+            <w:tcW w:w="0" w:type="auto"/>
+          </w:tcPr>
+          <w:p>
+            <w:r>
+              <w:t xml:space="preserve">1006 </w:t>
+            </w:r>
+          </w:p>
+        </w:tc>
+        <w:tc>
+          <w:tcPr>
+            <w:tcW w:w="0" w:type="auto"/>
+          </w:tcPr>
+          <w:p>
+            <w:r>
+              <w:t xml:space="preserve">User not verified by email verification code </w:t>
+            </w:r>
+          </w:p>
+        </w:tc>
+        <w:tc>
+          <w:tcPr>
+            <w:tcW w:w="0" w:type="auto"/>
+          </w:tcPr>
+          <w:p>
+            <w:r>
+              <w:t>403</w:t>
             </w:r>
           </w:p>
         </w:tc>
@@ -30257,6 +30292,7 @@
   <w:style w:type="character" w:default="1" w:styleId="DefaultParagraphFont">
     <w:name w:val="Default Paragraph Font"/>
     <w:uiPriority w:val="1"/>
+    <w:semiHidden/>
     <w:unhideWhenUsed/>
   </w:style>
   <w:style w:type="table" w:default="1" w:styleId="TableNormal">

</xml_diff>

<commit_message>
refactor : convert optional product options to attributes per product type
</commit_message>
<xml_diff>
--- a/Documentation/ĐATn1.docx
+++ b/Documentation/ĐATn1.docx
@@ -7811,6 +7811,13 @@
       <w:bookmarkEnd w:id="7"/>
     </w:p>
     <w:p>
+      <w:pPr>
+        <w:rPr>
+          <w:lang w:val="vi-VN"/>
+        </w:rPr>
+      </w:pPr>
+    </w:p>
+    <w:p>
       <w:r>
         <w:t xml:space="preserve">Khảo sát được tiến hành với </w:t>
       </w:r>
@@ -7829,7 +7836,67 @@
         </w:numPr>
       </w:pPr>
       <w:r>
+        <w:rPr>
+          <w:noProof/>
+        </w:rPr>
+        <w:lastRenderedPageBreak/>
+        <w:drawing>
+          <wp:inline distT="0" distB="0" distL="0" distR="0" wp14:anchorId="12721781" wp14:editId="5D3AE133">
+            <wp:extent cx="5400040" cy="2273300"/>
+            <wp:effectExtent l="0" t="0" r="0" b="0"/>
+            <wp:docPr id="1878284964" name="Picture 5" descr="Biểu đồ câu trả lời của biểu mẫu. Tên câu hỏi: 1. Bạn thuộc nhóm độ tuổi nào?. Số lượng câu trả lời: 95 câu trả lời."/>
+            <wp:cNvGraphicFramePr>
+              <a:graphicFrameLocks xmlns:a="http://schemas.openxmlformats.org/drawingml/2006/main" noChangeAspect="1"/>
+            </wp:cNvGraphicFramePr>
+            <a:graphic xmlns:a="http://schemas.openxmlformats.org/drawingml/2006/main">
+              <a:graphicData uri="http://schemas.openxmlformats.org/drawingml/2006/picture">
+                <pic:pic xmlns:pic="http://schemas.openxmlformats.org/drawingml/2006/picture">
+                  <pic:nvPicPr>
+                    <pic:cNvPr id="0" name="Picture 1" descr="Biểu đồ câu trả lời của biểu mẫu. Tên câu hỏi: 1. Bạn thuộc nhóm độ tuổi nào?. Số lượng câu trả lời: 95 câu trả lời."/>
+                    <pic:cNvPicPr>
+                      <a:picLocks noChangeAspect="1" noChangeArrowheads="1"/>
+                    </pic:cNvPicPr>
+                  </pic:nvPicPr>
+                  <pic:blipFill>
+                    <a:blip r:embed="rId10" cstate="print">
+                      <a:extLst>
+                        <a:ext uri="{28A0092B-C50C-407E-A947-70E740481C1C}">
+                          <a14:useLocalDpi xmlns:a14="http://schemas.microsoft.com/office/drawing/2010/main" val="0"/>
+                        </a:ext>
+                      </a:extLst>
+                    </a:blip>
+                    <a:srcRect/>
+                    <a:stretch>
+                      <a:fillRect/>
+                    </a:stretch>
+                  </pic:blipFill>
+                  <pic:spPr bwMode="auto">
+                    <a:xfrm>
+                      <a:off x="0" y="0"/>
+                      <a:ext cx="5400040" cy="2273300"/>
+                    </a:xfrm>
+                    <a:prstGeom prst="rect">
+                      <a:avLst/>
+                    </a:prstGeom>
+                    <a:noFill/>
+                    <a:ln>
+                      <a:noFill/>
+                    </a:ln>
+                  </pic:spPr>
+                </pic:pic>
+              </a:graphicData>
+            </a:graphic>
+          </wp:inline>
+        </w:drawing>
+      </w:r>
+      <w:r>
         <w:t>Độ tuổi: 78% từ 18-24 tuổi, 12% từ 25-34 tuổi, 8% dưới 18 tuổi, 2% trên 34 tuổi.</w:t>
+      </w:r>
+      <w:r>
+        <w:rPr>
+          <w:noProof/>
+        </w:rPr>
+        <w:t xml:space="preserve"> </w:t>
       </w:r>
     </w:p>
     <w:p>
@@ -7840,6 +7907,59 @@
         </w:numPr>
       </w:pPr>
       <w:r>
+        <w:drawing>
+          <wp:inline distT="0" distB="0" distL="0" distR="0" wp14:anchorId="29EFF5F7" wp14:editId="1D72EEAB">
+            <wp:extent cx="5400040" cy="2272030"/>
+            <wp:effectExtent l="0" t="0" r="0" b="0"/>
+            <wp:docPr id="1437375530" name="Picture 7" descr="Biểu đồ câu trả lời của biểu mẫu. Tên câu hỏi: 2. Nghề nghiệp của bạn là gì?. Số lượng câu trả lời: 95 câu trả lời."/>
+            <wp:cNvGraphicFramePr>
+              <a:graphicFrameLocks xmlns:a="http://schemas.openxmlformats.org/drawingml/2006/main" noChangeAspect="1"/>
+            </wp:cNvGraphicFramePr>
+            <a:graphic xmlns:a="http://schemas.openxmlformats.org/drawingml/2006/main">
+              <a:graphicData uri="http://schemas.openxmlformats.org/drawingml/2006/picture">
+                <pic:pic xmlns:pic="http://schemas.openxmlformats.org/drawingml/2006/picture">
+                  <pic:nvPicPr>
+                    <pic:cNvPr id="0" name="Picture 8" descr="Biểu đồ câu trả lời của biểu mẫu. Tên câu hỏi: 2. Nghề nghiệp của bạn là gì?. Số lượng câu trả lời: 95 câu trả lời."/>
+                    <pic:cNvPicPr>
+                      <a:picLocks noChangeAspect="1" noChangeArrowheads="1"/>
+                    </pic:cNvPicPr>
+                  </pic:nvPicPr>
+                  <pic:blipFill>
+                    <a:blip r:embed="rId11" cstate="print">
+                      <a:extLst>
+                        <a:ext uri="{28A0092B-C50C-407E-A947-70E740481C1C}">
+                          <a14:useLocalDpi xmlns:a14="http://schemas.microsoft.com/office/drawing/2010/main" val="0"/>
+                        </a:ext>
+                      </a:extLst>
+                    </a:blip>
+                    <a:srcRect/>
+                    <a:stretch>
+                      <a:fillRect/>
+                    </a:stretch>
+                  </pic:blipFill>
+                  <pic:spPr bwMode="auto">
+                    <a:xfrm>
+                      <a:off x="0" y="0"/>
+                      <a:ext cx="5400040" cy="2272030"/>
+                    </a:xfrm>
+                    <a:prstGeom prst="rect">
+                      <a:avLst/>
+                    </a:prstGeom>
+                    <a:noFill/>
+                    <a:ln>
+                      <a:noFill/>
+                    </a:ln>
+                  </pic:spPr>
+                </pic:pic>
+              </a:graphicData>
+            </a:graphic>
+          </wp:inline>
+        </w:drawing>
+      </w:r>
+      <w:r>
+        <w:t xml:space="preserve"> </w:t>
+      </w:r>
+      <w:r>
         <w:t>Nghề nghiệp: 75% là học sinh/sinh viên, 15% nhân viên văn phòng, 10% khác.</w:t>
       </w:r>
     </w:p>
@@ -7851,6 +7971,59 @@
         </w:numPr>
       </w:pPr>
       <w:r>
+        <w:drawing>
+          <wp:inline distT="0" distB="0" distL="0" distR="0" wp14:anchorId="777D37DE" wp14:editId="5F9620BD">
+            <wp:extent cx="5400040" cy="2272030"/>
+            <wp:effectExtent l="0" t="0" r="0" b="0"/>
+            <wp:docPr id="1193131451" name="Picture 9" descr="Biểu đồ câu trả lời của biểu mẫu. Tên câu hỏi: 3. Bạn sống ở đâu?. Số lượng câu trả lời: 95 câu trả lời."/>
+            <wp:cNvGraphicFramePr>
+              <a:graphicFrameLocks xmlns:a="http://schemas.openxmlformats.org/drawingml/2006/main" noChangeAspect="1"/>
+            </wp:cNvGraphicFramePr>
+            <a:graphic xmlns:a="http://schemas.openxmlformats.org/drawingml/2006/main">
+              <a:graphicData uri="http://schemas.openxmlformats.org/drawingml/2006/picture">
+                <pic:pic xmlns:pic="http://schemas.openxmlformats.org/drawingml/2006/picture">
+                  <pic:nvPicPr>
+                    <pic:cNvPr id="0" name="Picture 15" descr="Biểu đồ câu trả lời của biểu mẫu. Tên câu hỏi: 3. Bạn sống ở đâu?. Số lượng câu trả lời: 95 câu trả lời."/>
+                    <pic:cNvPicPr>
+                      <a:picLocks noChangeAspect="1" noChangeArrowheads="1"/>
+                    </pic:cNvPicPr>
+                  </pic:nvPicPr>
+                  <pic:blipFill>
+                    <a:blip r:embed="rId12" cstate="print">
+                      <a:extLst>
+                        <a:ext uri="{28A0092B-C50C-407E-A947-70E740481C1C}">
+                          <a14:useLocalDpi xmlns:a14="http://schemas.microsoft.com/office/drawing/2010/main" val="0"/>
+                        </a:ext>
+                      </a:extLst>
+                    </a:blip>
+                    <a:srcRect/>
+                    <a:stretch>
+                      <a:fillRect/>
+                    </a:stretch>
+                  </pic:blipFill>
+                  <pic:spPr bwMode="auto">
+                    <a:xfrm>
+                      <a:off x="0" y="0"/>
+                      <a:ext cx="5400040" cy="2272030"/>
+                    </a:xfrm>
+                    <a:prstGeom prst="rect">
+                      <a:avLst/>
+                    </a:prstGeom>
+                    <a:noFill/>
+                    <a:ln>
+                      <a:noFill/>
+                    </a:ln>
+                  </pic:spPr>
+                </pic:pic>
+              </a:graphicData>
+            </a:graphic>
+          </wp:inline>
+        </w:drawing>
+      </w:r>
+      <w:r>
+        <w:t xml:space="preserve"> </w:t>
+      </w:r>
+      <w:r>
         <w:t>Khu vực sinh sống: 70% ở thành phố lớn, 20% ở thành phố nhỏ, 10% ở nông thôn.</w:t>
       </w:r>
     </w:p>
@@ -7863,6 +8036,59 @@
       </w:pPr>
       <w:r>
         <w:lastRenderedPageBreak/>
+        <w:drawing>
+          <wp:inline distT="0" distB="0" distL="0" distR="0" wp14:anchorId="4F4DF2C4" wp14:editId="7422369D">
+            <wp:extent cx="5400040" cy="2272030"/>
+            <wp:effectExtent l="0" t="0" r="0" b="0"/>
+            <wp:docPr id="2096921207" name="Picture 11" descr="Biểu đồ câu trả lời của biểu mẫu. Tên câu hỏi: 4.Bạn uống cà phê bao nhiêu lần mỗi tuần?. Số lượng câu trả lời: 95 câu trả lời."/>
+            <wp:cNvGraphicFramePr>
+              <a:graphicFrameLocks xmlns:a="http://schemas.openxmlformats.org/drawingml/2006/main" noChangeAspect="1"/>
+            </wp:cNvGraphicFramePr>
+            <a:graphic xmlns:a="http://schemas.openxmlformats.org/drawingml/2006/main">
+              <a:graphicData uri="http://schemas.openxmlformats.org/drawingml/2006/picture">
+                <pic:pic xmlns:pic="http://schemas.openxmlformats.org/drawingml/2006/picture">
+                  <pic:nvPicPr>
+                    <pic:cNvPr id="0" name="Picture 22" descr="Biểu đồ câu trả lời của biểu mẫu. Tên câu hỏi: 4.Bạn uống cà phê bao nhiêu lần mỗi tuần?. Số lượng câu trả lời: 95 câu trả lời."/>
+                    <pic:cNvPicPr>
+                      <a:picLocks noChangeAspect="1" noChangeArrowheads="1"/>
+                    </pic:cNvPicPr>
+                  </pic:nvPicPr>
+                  <pic:blipFill>
+                    <a:blip r:embed="rId13" cstate="print">
+                      <a:extLst>
+                        <a:ext uri="{28A0092B-C50C-407E-A947-70E740481C1C}">
+                          <a14:useLocalDpi xmlns:a14="http://schemas.microsoft.com/office/drawing/2010/main" val="0"/>
+                        </a:ext>
+                      </a:extLst>
+                    </a:blip>
+                    <a:srcRect/>
+                    <a:stretch>
+                      <a:fillRect/>
+                    </a:stretch>
+                  </pic:blipFill>
+                  <pic:spPr bwMode="auto">
+                    <a:xfrm>
+                      <a:off x="0" y="0"/>
+                      <a:ext cx="5400040" cy="2272030"/>
+                    </a:xfrm>
+                    <a:prstGeom prst="rect">
+                      <a:avLst/>
+                    </a:prstGeom>
+                    <a:noFill/>
+                    <a:ln>
+                      <a:noFill/>
+                    </a:ln>
+                  </pic:spPr>
+                </pic:pic>
+              </a:graphicData>
+            </a:graphic>
+          </wp:inline>
+        </w:drawing>
+      </w:r>
+      <w:r>
+        <w:t xml:space="preserve"> </w:t>
+      </w:r>
+      <w:r>
         <w:t>Thói quen tiêu dùng:</w:t>
       </w:r>
     </w:p>
@@ -7902,6 +8128,67 @@
     <w:p>
       <w:pPr>
         <w:numPr>
+          <w:ilvl w:val="1"/>
+          <w:numId w:val="53"/>
+        </w:numPr>
+      </w:pPr>
+      <w:r>
+        <w:rPr>
+          <w:noProof/>
+        </w:rPr>
+        <w:drawing>
+          <wp:inline distT="0" distB="0" distL="0" distR="0" wp14:anchorId="5FC0A027" wp14:editId="7D77B330">
+            <wp:extent cx="5400040" cy="2568575"/>
+            <wp:effectExtent l="0" t="0" r="0" b="3175"/>
+            <wp:docPr id="2030420787" name="Picture 12" descr="Biểu đồ câu trả lời của biểu mẫu. Tên câu hỏi: 5. Bạn thường mua cà phê ở đâu?. Số lượng câu trả lời: 95 câu trả lời."/>
+            <wp:cNvGraphicFramePr>
+              <a:graphicFrameLocks xmlns:a="http://schemas.openxmlformats.org/drawingml/2006/main" noChangeAspect="1"/>
+            </wp:cNvGraphicFramePr>
+            <a:graphic xmlns:a="http://schemas.openxmlformats.org/drawingml/2006/main">
+              <a:graphicData uri="http://schemas.openxmlformats.org/drawingml/2006/picture">
+                <pic:pic xmlns:pic="http://schemas.openxmlformats.org/drawingml/2006/picture">
+                  <pic:nvPicPr>
+                    <pic:cNvPr id="0" name="Picture 24" descr="Biểu đồ câu trả lời của biểu mẫu. Tên câu hỏi: 5. Bạn thường mua cà phê ở đâu?. Số lượng câu trả lời: 95 câu trả lời."/>
+                    <pic:cNvPicPr>
+                      <a:picLocks noChangeAspect="1" noChangeArrowheads="1"/>
+                    </pic:cNvPicPr>
+                  </pic:nvPicPr>
+                  <pic:blipFill>
+                    <a:blip r:embed="rId14" cstate="print">
+                      <a:extLst>
+                        <a:ext uri="{28A0092B-C50C-407E-A947-70E740481C1C}">
+                          <a14:useLocalDpi xmlns:a14="http://schemas.microsoft.com/office/drawing/2010/main" val="0"/>
+                        </a:ext>
+                      </a:extLst>
+                    </a:blip>
+                    <a:srcRect/>
+                    <a:stretch>
+                      <a:fillRect/>
+                    </a:stretch>
+                  </pic:blipFill>
+                  <pic:spPr bwMode="auto">
+                    <a:xfrm>
+                      <a:off x="0" y="0"/>
+                      <a:ext cx="5400040" cy="2568575"/>
+                    </a:xfrm>
+                    <a:prstGeom prst="rect">
+                      <a:avLst/>
+                    </a:prstGeom>
+                    <a:noFill/>
+                    <a:ln>
+                      <a:noFill/>
+                    </a:ln>
+                  </pic:spPr>
+                </pic:pic>
+              </a:graphicData>
+            </a:graphic>
+          </wp:inline>
+        </w:drawing>
+      </w:r>
+    </w:p>
+    <w:p>
+      <w:pPr>
+        <w:numPr>
           <w:ilvl w:val="0"/>
           <w:numId w:val="53"/>
         </w:numPr>
@@ -7913,6 +8200,68 @@
     <w:p>
       <w:pPr>
         <w:numPr>
+          <w:ilvl w:val="0"/>
+          <w:numId w:val="53"/>
+        </w:numPr>
+      </w:pPr>
+      <w:r>
+        <w:rPr>
+          <w:noProof/>
+        </w:rPr>
+        <w:lastRenderedPageBreak/>
+        <w:drawing>
+          <wp:inline distT="0" distB="0" distL="0" distR="0" wp14:anchorId="1E54F606" wp14:editId="676DE1AE">
+            <wp:extent cx="5400040" cy="2568575"/>
+            <wp:effectExtent l="0" t="0" r="0" b="3175"/>
+            <wp:docPr id="175492871" name="Picture 13" descr="Biểu đồ câu trả lời của biểu mẫu. Tên câu hỏi: 10. Điều gì quan trọng nhất khi bạn mua cà phê online?. Số lượng câu trả lời: 71 câu trả lời."/>
+            <wp:cNvGraphicFramePr>
+              <a:graphicFrameLocks xmlns:a="http://schemas.openxmlformats.org/drawingml/2006/main" noChangeAspect="1"/>
+            </wp:cNvGraphicFramePr>
+            <a:graphic xmlns:a="http://schemas.openxmlformats.org/drawingml/2006/main">
+              <a:graphicData uri="http://schemas.openxmlformats.org/drawingml/2006/picture">
+                <pic:pic xmlns:pic="http://schemas.openxmlformats.org/drawingml/2006/picture">
+                  <pic:nvPicPr>
+                    <pic:cNvPr id="0" name="Picture 26" descr="Biểu đồ câu trả lời của biểu mẫu. Tên câu hỏi: 10. Điều gì quan trọng nhất khi bạn mua cà phê online?. Số lượng câu trả lời: 71 câu trả lời."/>
+                    <pic:cNvPicPr>
+                      <a:picLocks noChangeAspect="1" noChangeArrowheads="1"/>
+                    </pic:cNvPicPr>
+                  </pic:nvPicPr>
+                  <pic:blipFill>
+                    <a:blip r:embed="rId15" cstate="print">
+                      <a:extLst>
+                        <a:ext uri="{28A0092B-C50C-407E-A947-70E740481C1C}">
+                          <a14:useLocalDpi xmlns:a14="http://schemas.microsoft.com/office/drawing/2010/main" val="0"/>
+                        </a:ext>
+                      </a:extLst>
+                    </a:blip>
+                    <a:srcRect/>
+                    <a:stretch>
+                      <a:fillRect/>
+                    </a:stretch>
+                  </pic:blipFill>
+                  <pic:spPr bwMode="auto">
+                    <a:xfrm>
+                      <a:off x="0" y="0"/>
+                      <a:ext cx="5400040" cy="2568575"/>
+                    </a:xfrm>
+                    <a:prstGeom prst="rect">
+                      <a:avLst/>
+                    </a:prstGeom>
+                    <a:noFill/>
+                    <a:ln>
+                      <a:noFill/>
+                    </a:ln>
+                  </pic:spPr>
+                </pic:pic>
+              </a:graphicData>
+            </a:graphic>
+          </wp:inline>
+        </w:drawing>
+      </w:r>
+    </w:p>
+    <w:p>
+      <w:pPr>
+        <w:numPr>
           <w:ilvl w:val="1"/>
           <w:numId w:val="53"/>
         </w:numPr>
@@ -8068,7 +8417,7 @@
       <w:r>
         <w:t>a. The Coffee House (</w:t>
       </w:r>
-      <w:hyperlink r:id="rId10" w:tgtFrame="_blank" w:history="1">
+      <w:hyperlink r:id="rId16" w:tgtFrame="_blank" w:history="1">
         <w:r>
           <w:rPr>
             <w:rStyle w:val="Hyperlink"/>
@@ -8110,6 +8459,7 @@
         </w:numPr>
       </w:pPr>
       <w:r>
+        <w:lastRenderedPageBreak/>
         <w:t>Giao diện thân thiện, dễ sử dụng, hỗ trợ đặt hàng nhanh (phù hợp với 33,8% người dùng ưu tiên giao hàng nhanh).</w:t>
       </w:r>
     </w:p>
@@ -8121,7 +8471,6 @@
         </w:numPr>
       </w:pPr>
       <w:r>
-        <w:lastRenderedPageBreak/>
         <w:t>Tích hợp theo dõi đơn hàng trực tiếp trên ứng dụng (đáp ứng 28,4% nhu cầu khảo sát).</w:t>
       </w:r>
     </w:p>
@@ -8195,7 +8544,7 @@
       <w:r>
         <w:t>b. Phúc Long (</w:t>
       </w:r>
-      <w:hyperlink r:id="rId11" w:tgtFrame="_blank" w:history="1">
+      <w:hyperlink r:id="rId17" w:tgtFrame="_blank" w:history="1">
         <w:r>
           <w:rPr>
             <w:rStyle w:val="Hyperlink"/>
@@ -8310,7 +8659,7 @@
       <w:r>
         <w:t>c. Highlands Coffee (</w:t>
       </w:r>
-      <w:hyperlink r:id="rId12" w:tgtFrame="_blank" w:history="1">
+      <w:hyperlink r:id="rId18" w:tgtFrame="_blank" w:history="1">
         <w:r>
           <w:rPr>
             <w:rStyle w:val="Hyperlink"/>
@@ -8374,6 +8723,7 @@
         </w:numPr>
       </w:pPr>
       <w:r>
+        <w:lastRenderedPageBreak/>
         <w:t>Thường xuyên có ưu đãi giảm giá (32,4% người dùng quan tâm khuyến mãi).</w:t>
       </w:r>
     </w:p>
@@ -8385,7 +8735,6 @@
         </w:numPr>
       </w:pPr>
       <w:r>
-        <w:lastRenderedPageBreak/>
         <w:t xml:space="preserve">Nhược điểm: </w:t>
       </w:r>
     </w:p>
@@ -8511,19 +8860,17 @@
     <w:tbl>
       <w:tblPr>
         <w:tblStyle w:val="TableGrid"/>
-        <w:tblW w:w="8545" w:type="dxa"/>
+        <w:tblW w:w="7555" w:type="dxa"/>
         <w:tblLayout w:type="fixed"/>
         <w:tblLook w:val="04A0" w:firstRow="1" w:lastRow="0" w:firstColumn="1" w:lastColumn="0" w:noHBand="0" w:noVBand="1"/>
       </w:tblPr>
       <w:tblGrid>
         <w:gridCol w:w="2155"/>
-        <w:gridCol w:w="810"/>
         <w:gridCol w:w="990"/>
-        <w:gridCol w:w="900"/>
-        <w:gridCol w:w="810"/>
-        <w:gridCol w:w="900"/>
-        <w:gridCol w:w="1108"/>
-        <w:gridCol w:w="872"/>
+        <w:gridCol w:w="990"/>
+        <w:gridCol w:w="1080"/>
+        <w:gridCol w:w="1170"/>
+        <w:gridCol w:w="1170"/>
       </w:tblGrid>
       <w:tr>
         <w:tc>
@@ -8548,7 +8895,7 @@
         </w:tc>
         <w:tc>
           <w:tcPr>
-            <w:tcW w:w="810" w:type="dxa"/>
+            <w:tcW w:w="990" w:type="dxa"/>
             <w:vAlign w:val="center"/>
           </w:tcPr>
           <w:p>
@@ -8562,7 +8909,7 @@
                 <w:b/>
                 <w:bCs/>
               </w:rPr>
-              <w:t>Giao diện</w:t>
+              <w:t>Giao nhanh</w:t>
             </w:r>
           </w:p>
         </w:tc>
@@ -8582,13 +8929,13 @@
                 <w:b/>
                 <w:bCs/>
               </w:rPr>
-              <w:t>Giao nhanh</w:t>
-            </w:r>
-          </w:p>
-        </w:tc>
-        <w:tc>
-          <w:tcPr>
-            <w:tcW w:w="900" w:type="dxa"/>
+              <w:t>Đánh giá</w:t>
+            </w:r>
+          </w:p>
+        </w:tc>
+        <w:tc>
+          <w:tcPr>
+            <w:tcW w:w="1080" w:type="dxa"/>
             <w:vAlign w:val="center"/>
           </w:tcPr>
           <w:p>
@@ -8602,13 +8949,13 @@
                 <w:b/>
                 <w:bCs/>
               </w:rPr>
-              <w:t>Đánh giá</w:t>
-            </w:r>
-          </w:p>
-        </w:tc>
-        <w:tc>
-          <w:tcPr>
-            <w:tcW w:w="810" w:type="dxa"/>
+              <w:t>Tích điểm</w:t>
+            </w:r>
+          </w:p>
+        </w:tc>
+        <w:tc>
+          <w:tcPr>
+            <w:tcW w:w="1170" w:type="dxa"/>
             <w:vAlign w:val="center"/>
           </w:tcPr>
           <w:p>
@@ -8622,13 +8969,13 @@
                 <w:b/>
                 <w:bCs/>
               </w:rPr>
-              <w:t>Tích điểm</w:t>
-            </w:r>
-          </w:p>
-        </w:tc>
-        <w:tc>
-          <w:tcPr>
-            <w:tcW w:w="900" w:type="dxa"/>
+              <w:t>Tùy chỉnh hạt/xay</w:t>
+            </w:r>
+          </w:p>
+        </w:tc>
+        <w:tc>
+          <w:tcPr>
+            <w:tcW w:w="1170" w:type="dxa"/>
             <w:vAlign w:val="center"/>
           </w:tcPr>
           <w:p>
@@ -8642,13 +8989,407 @@
                 <w:b/>
                 <w:bCs/>
               </w:rPr>
-              <w:t>Tùy chỉnh hạt/xay</w:t>
-            </w:r>
-          </w:p>
-        </w:tc>
-        <w:tc>
-          <w:tcPr>
-            <w:tcW w:w="1108" w:type="dxa"/>
+              <w:t>Theo dõi đơn</w:t>
+            </w:r>
+          </w:p>
+        </w:tc>
+      </w:tr>
+      <w:tr>
+        <w:tc>
+          <w:tcPr>
+            <w:tcW w:w="2155" w:type="dxa"/>
+            <w:vAlign w:val="center"/>
+          </w:tcPr>
+          <w:p>
+            <w:pPr>
+              <w:rPr>
+                <w:lang w:val="vi-VN"/>
+              </w:rPr>
+            </w:pPr>
+            <w:r>
+              <w:t>The Coffee House</w:t>
+            </w:r>
+          </w:p>
+        </w:tc>
+        <w:tc>
+          <w:tcPr>
+            <w:tcW w:w="990" w:type="dxa"/>
+            <w:vAlign w:val="center"/>
+          </w:tcPr>
+          <w:p>
+            <w:pPr>
+              <w:rPr>
+                <w:lang w:val="vi-VN"/>
+              </w:rPr>
+            </w:pPr>
+            <w:r>
+              <w:t>Có</w:t>
+            </w:r>
+          </w:p>
+        </w:tc>
+        <w:tc>
+          <w:tcPr>
+            <w:tcW w:w="990" w:type="dxa"/>
+            <w:vAlign w:val="center"/>
+          </w:tcPr>
+          <w:p>
+            <w:pPr>
+              <w:rPr>
+                <w:lang w:val="vi-VN"/>
+              </w:rPr>
+            </w:pPr>
+            <w:r>
+              <w:t>Không</w:t>
+            </w:r>
+          </w:p>
+        </w:tc>
+        <w:tc>
+          <w:tcPr>
+            <w:tcW w:w="1080" w:type="dxa"/>
+            <w:vAlign w:val="center"/>
+          </w:tcPr>
+          <w:p>
+            <w:pPr>
+              <w:rPr>
+                <w:lang w:val="vi-VN"/>
+              </w:rPr>
+            </w:pPr>
+            <w:r>
+              <w:t>Có</w:t>
+            </w:r>
+          </w:p>
+        </w:tc>
+        <w:tc>
+          <w:tcPr>
+            <w:tcW w:w="1170" w:type="dxa"/>
+            <w:vAlign w:val="center"/>
+          </w:tcPr>
+          <w:p>
+            <w:pPr>
+              <w:rPr>
+                <w:lang w:val="vi-VN"/>
+              </w:rPr>
+            </w:pPr>
+            <w:r>
+              <w:t>Không</w:t>
+            </w:r>
+          </w:p>
+        </w:tc>
+        <w:tc>
+          <w:tcPr>
+            <w:tcW w:w="1170" w:type="dxa"/>
+            <w:vAlign w:val="center"/>
+          </w:tcPr>
+          <w:p>
+            <w:pPr>
+              <w:rPr>
+                <w:lang w:val="vi-VN"/>
+              </w:rPr>
+            </w:pPr>
+            <w:r>
+              <w:t>Có</w:t>
+            </w:r>
+          </w:p>
+        </w:tc>
+      </w:tr>
+      <w:tr>
+        <w:tc>
+          <w:tcPr>
+            <w:tcW w:w="2155" w:type="dxa"/>
+            <w:vAlign w:val="center"/>
+          </w:tcPr>
+          <w:p>
+            <w:pPr>
+              <w:rPr>
+                <w:lang w:val="vi-VN"/>
+              </w:rPr>
+            </w:pPr>
+            <w:r>
+              <w:t>Phúc Long</w:t>
+            </w:r>
+          </w:p>
+        </w:tc>
+        <w:tc>
+          <w:tcPr>
+            <w:tcW w:w="990" w:type="dxa"/>
+            <w:vAlign w:val="center"/>
+          </w:tcPr>
+          <w:p>
+            <w:pPr>
+              <w:rPr>
+                <w:lang w:val="vi-VN"/>
+              </w:rPr>
+            </w:pPr>
+            <w:r>
+              <w:t>Có</w:t>
+            </w:r>
+          </w:p>
+        </w:tc>
+        <w:tc>
+          <w:tcPr>
+            <w:tcW w:w="990" w:type="dxa"/>
+            <w:vAlign w:val="center"/>
+          </w:tcPr>
+          <w:p>
+            <w:pPr>
+              <w:rPr>
+                <w:lang w:val="vi-VN"/>
+              </w:rPr>
+            </w:pPr>
+            <w:r>
+              <w:t>Không</w:t>
+            </w:r>
+          </w:p>
+        </w:tc>
+        <w:tc>
+          <w:tcPr>
+            <w:tcW w:w="1080" w:type="dxa"/>
+            <w:vAlign w:val="center"/>
+          </w:tcPr>
+          <w:p>
+            <w:pPr>
+              <w:rPr>
+                <w:lang w:val="vi-VN"/>
+              </w:rPr>
+            </w:pPr>
+            <w:r>
+              <w:t>Không</w:t>
+            </w:r>
+          </w:p>
+        </w:tc>
+        <w:tc>
+          <w:tcPr>
+            <w:tcW w:w="1170" w:type="dxa"/>
+            <w:vAlign w:val="center"/>
+          </w:tcPr>
+          <w:p>
+            <w:pPr>
+              <w:rPr>
+                <w:lang w:val="vi-VN"/>
+              </w:rPr>
+            </w:pPr>
+            <w:r>
+              <w:t>Có</w:t>
+            </w:r>
+          </w:p>
+        </w:tc>
+        <w:tc>
+          <w:tcPr>
+            <w:tcW w:w="1170" w:type="dxa"/>
+            <w:vAlign w:val="center"/>
+          </w:tcPr>
+          <w:p>
+            <w:pPr>
+              <w:rPr>
+                <w:lang w:val="vi-VN"/>
+              </w:rPr>
+            </w:pPr>
+            <w:r>
+              <w:t>Không</w:t>
+            </w:r>
+          </w:p>
+        </w:tc>
+      </w:tr>
+      <w:tr>
+        <w:tc>
+          <w:tcPr>
+            <w:tcW w:w="2155" w:type="dxa"/>
+            <w:vAlign w:val="center"/>
+          </w:tcPr>
+          <w:p>
+            <w:pPr>
+              <w:rPr>
+                <w:lang w:val="vi-VN"/>
+              </w:rPr>
+            </w:pPr>
+            <w:r>
+              <w:t>Highlands Coffee</w:t>
+            </w:r>
+          </w:p>
+        </w:tc>
+        <w:tc>
+          <w:tcPr>
+            <w:tcW w:w="990" w:type="dxa"/>
+            <w:vAlign w:val="center"/>
+          </w:tcPr>
+          <w:p>
+            <w:pPr>
+              <w:rPr>
+                <w:lang w:val="vi-VN"/>
+              </w:rPr>
+            </w:pPr>
+            <w:r>
+              <w:t>Có</w:t>
+            </w:r>
+          </w:p>
+        </w:tc>
+        <w:tc>
+          <w:tcPr>
+            <w:tcW w:w="990" w:type="dxa"/>
+            <w:vAlign w:val="center"/>
+          </w:tcPr>
+          <w:p>
+            <w:pPr>
+              <w:rPr>
+                <w:lang w:val="vi-VN"/>
+              </w:rPr>
+            </w:pPr>
+            <w:r>
+              <w:t>Không</w:t>
+            </w:r>
+          </w:p>
+        </w:tc>
+        <w:tc>
+          <w:tcPr>
+            <w:tcW w:w="1080" w:type="dxa"/>
+            <w:vAlign w:val="center"/>
+          </w:tcPr>
+          <w:p>
+            <w:pPr>
+              <w:rPr>
+                <w:lang w:val="vi-VN"/>
+              </w:rPr>
+            </w:pPr>
+            <w:r>
+              <w:t>Có</w:t>
+            </w:r>
+          </w:p>
+        </w:tc>
+        <w:tc>
+          <w:tcPr>
+            <w:tcW w:w="1170" w:type="dxa"/>
+            <w:vAlign w:val="center"/>
+          </w:tcPr>
+          <w:p>
+            <w:pPr>
+              <w:rPr>
+                <w:lang w:val="vi-VN"/>
+              </w:rPr>
+            </w:pPr>
+            <w:r>
+              <w:t>Không</w:t>
+            </w:r>
+          </w:p>
+        </w:tc>
+        <w:tc>
+          <w:tcPr>
+            <w:tcW w:w="1170" w:type="dxa"/>
+            <w:vAlign w:val="center"/>
+          </w:tcPr>
+          <w:p>
+            <w:pPr>
+              <w:rPr>
+                <w:lang w:val="vi-VN"/>
+              </w:rPr>
+            </w:pPr>
+            <w:r>
+              <w:t>Có</w:t>
+            </w:r>
+          </w:p>
+        </w:tc>
+      </w:tr>
+      <w:tr>
+        <w:tc>
+          <w:tcPr>
+            <w:tcW w:w="2155" w:type="dxa"/>
+            <w:vAlign w:val="center"/>
+          </w:tcPr>
+          <w:p>
+            <w:pPr>
+              <w:rPr>
+                <w:lang w:val="vi-VN"/>
+              </w:rPr>
+            </w:pPr>
+            <w:r>
+              <w:t>ShopeeFood/GrabFood</w:t>
+            </w:r>
+          </w:p>
+        </w:tc>
+        <w:tc>
+          <w:tcPr>
+            <w:tcW w:w="990" w:type="dxa"/>
+            <w:vAlign w:val="center"/>
+          </w:tcPr>
+          <w:p>
+            <w:pPr>
+              <w:rPr>
+                <w:lang w:val="vi-VN"/>
+              </w:rPr>
+            </w:pPr>
+            <w:r>
+              <w:t>Có</w:t>
+            </w:r>
+          </w:p>
+        </w:tc>
+        <w:tc>
+          <w:tcPr>
+            <w:tcW w:w="990" w:type="dxa"/>
+            <w:vAlign w:val="center"/>
+          </w:tcPr>
+          <w:p>
+            <w:pPr>
+              <w:rPr>
+                <w:lang w:val="vi-VN"/>
+              </w:rPr>
+            </w:pPr>
+            <w:r>
+              <w:t>Không</w:t>
+            </w:r>
+          </w:p>
+        </w:tc>
+        <w:tc>
+          <w:tcPr>
+            <w:tcW w:w="1080" w:type="dxa"/>
+            <w:vAlign w:val="center"/>
+          </w:tcPr>
+          <w:p>
+            <w:pPr>
+              <w:rPr>
+                <w:lang w:val="vi-VN"/>
+              </w:rPr>
+            </w:pPr>
+            <w:r>
+              <w:t>Không</w:t>
+            </w:r>
+          </w:p>
+        </w:tc>
+        <w:tc>
+          <w:tcPr>
+            <w:tcW w:w="1170" w:type="dxa"/>
+            <w:vAlign w:val="center"/>
+          </w:tcPr>
+          <w:p>
+            <w:pPr>
+              <w:rPr>
+                <w:lang w:val="vi-VN"/>
+              </w:rPr>
+            </w:pPr>
+            <w:r>
+              <w:t>Không</w:t>
+            </w:r>
+          </w:p>
+        </w:tc>
+        <w:tc>
+          <w:tcPr>
+            <w:tcW w:w="1170" w:type="dxa"/>
+            <w:vAlign w:val="center"/>
+          </w:tcPr>
+          <w:p>
+            <w:pPr>
+              <w:rPr>
+                <w:lang w:val="vi-VN"/>
+              </w:rPr>
+            </w:pPr>
+            <w:r>
+              <w:t>Có</w:t>
+            </w:r>
+          </w:p>
+        </w:tc>
+      </w:tr>
+      <w:tr>
+        <w:tc>
+          <w:tcPr>
+            <w:tcW w:w="2155" w:type="dxa"/>
             <w:vAlign w:val="center"/>
           </w:tcPr>
           <w:p>
@@ -8662,13 +9403,13 @@
                 <w:b/>
                 <w:bCs/>
               </w:rPr>
-              <w:t>Giá hợp lý</w:t>
-            </w:r>
-          </w:p>
-        </w:tc>
-        <w:tc>
-          <w:tcPr>
-            <w:tcW w:w="872" w:type="dxa"/>
+              <w:t>Hệ thống đề xuất</w:t>
+            </w:r>
+          </w:p>
+        </w:tc>
+        <w:tc>
+          <w:tcPr>
+            <w:tcW w:w="990" w:type="dxa"/>
             <w:vAlign w:val="center"/>
           </w:tcPr>
           <w:p>
@@ -8678,19 +9419,13 @@
               </w:rPr>
             </w:pPr>
             <w:r>
-              <w:rPr>
-                <w:b/>
-                <w:bCs/>
-              </w:rPr>
-              <w:t>Theo dõi đơn</w:t>
-            </w:r>
-          </w:p>
-        </w:tc>
-      </w:tr>
-      <w:tr>
-        <w:tc>
-          <w:tcPr>
-            <w:tcW w:w="2155" w:type="dxa"/>
+              <w:t>Có</w:t>
+            </w:r>
+          </w:p>
+        </w:tc>
+        <w:tc>
+          <w:tcPr>
+            <w:tcW w:w="990" w:type="dxa"/>
             <w:vAlign w:val="center"/>
           </w:tcPr>
           <w:p>
@@ -8700,13 +9435,13 @@
               </w:rPr>
             </w:pPr>
             <w:r>
-              <w:t>The Coffee House</w:t>
-            </w:r>
-          </w:p>
-        </w:tc>
-        <w:tc>
-          <w:tcPr>
-            <w:tcW w:w="810" w:type="dxa"/>
+              <w:t>Có</w:t>
+            </w:r>
+          </w:p>
+        </w:tc>
+        <w:tc>
+          <w:tcPr>
+            <w:tcW w:w="1080" w:type="dxa"/>
             <w:vAlign w:val="center"/>
           </w:tcPr>
           <w:p>
@@ -8716,13 +9451,13 @@
               </w:rPr>
             </w:pPr>
             <w:r>
-              <w:t>Tốt</w:t>
-            </w:r>
-          </w:p>
-        </w:tc>
-        <w:tc>
-          <w:tcPr>
-            <w:tcW w:w="990" w:type="dxa"/>
+              <w:t>Có</w:t>
+            </w:r>
+          </w:p>
+        </w:tc>
+        <w:tc>
+          <w:tcPr>
+            <w:tcW w:w="1170" w:type="dxa"/>
             <w:vAlign w:val="center"/>
           </w:tcPr>
           <w:p>
@@ -8732,13 +9467,13 @@
               </w:rPr>
             </w:pPr>
             <w:r>
-              <w:t>Tốt</w:t>
-            </w:r>
-          </w:p>
-        </w:tc>
-        <w:tc>
-          <w:tcPr>
-            <w:tcW w:w="900" w:type="dxa"/>
+              <w:t>Có</w:t>
+            </w:r>
+          </w:p>
+        </w:tc>
+        <w:tc>
+          <w:tcPr>
+            <w:tcW w:w="1170" w:type="dxa"/>
             <w:vAlign w:val="center"/>
           </w:tcPr>
           <w:p>
@@ -8748,595 +9483,7 @@
               </w:rPr>
             </w:pPr>
             <w:r>
-              <w:t>Kém</w:t>
-            </w:r>
-          </w:p>
-        </w:tc>
-        <w:tc>
-          <w:tcPr>
-            <w:tcW w:w="810" w:type="dxa"/>
-            <w:vAlign w:val="center"/>
-          </w:tcPr>
-          <w:p>
-            <w:pPr>
-              <w:rPr>
-                <w:lang w:val="vi-VN"/>
-              </w:rPr>
-            </w:pPr>
-            <w:r>
-              <w:t>Tốt</w:t>
-            </w:r>
-          </w:p>
-        </w:tc>
-        <w:tc>
-          <w:tcPr>
-            <w:tcW w:w="900" w:type="dxa"/>
-            <w:vAlign w:val="center"/>
-          </w:tcPr>
-          <w:p>
-            <w:pPr>
-              <w:rPr>
-                <w:lang w:val="vi-VN"/>
-              </w:rPr>
-            </w:pPr>
-            <w:r>
-              <w:t>Kém</w:t>
-            </w:r>
-          </w:p>
-        </w:tc>
-        <w:tc>
-          <w:tcPr>
-            <w:tcW w:w="1108" w:type="dxa"/>
-            <w:vAlign w:val="center"/>
-          </w:tcPr>
-          <w:p>
-            <w:pPr>
-              <w:rPr>
-                <w:lang w:val="vi-VN"/>
-              </w:rPr>
-            </w:pPr>
-            <w:r>
-              <w:t>Trung bình</w:t>
-            </w:r>
-          </w:p>
-        </w:tc>
-        <w:tc>
-          <w:tcPr>
-            <w:tcW w:w="872" w:type="dxa"/>
-            <w:vAlign w:val="center"/>
-          </w:tcPr>
-          <w:p>
-            <w:pPr>
-              <w:rPr>
-                <w:lang w:val="vi-VN"/>
-              </w:rPr>
-            </w:pPr>
-            <w:r>
-              <w:t>Trung bình</w:t>
-            </w:r>
-          </w:p>
-        </w:tc>
-      </w:tr>
-      <w:tr>
-        <w:tc>
-          <w:tcPr>
-            <w:tcW w:w="2155" w:type="dxa"/>
-            <w:vAlign w:val="center"/>
-          </w:tcPr>
-          <w:p>
-            <w:pPr>
-              <w:rPr>
-                <w:lang w:val="vi-VN"/>
-              </w:rPr>
-            </w:pPr>
-            <w:r>
-              <w:t>Phúc Long</w:t>
-            </w:r>
-          </w:p>
-        </w:tc>
-        <w:tc>
-          <w:tcPr>
-            <w:tcW w:w="810" w:type="dxa"/>
-            <w:vAlign w:val="center"/>
-          </w:tcPr>
-          <w:p>
-            <w:pPr>
-              <w:rPr>
-                <w:lang w:val="vi-VN"/>
-              </w:rPr>
-            </w:pPr>
-            <w:r>
-              <w:t>Trung bình</w:t>
-            </w:r>
-          </w:p>
-        </w:tc>
-        <w:tc>
-          <w:tcPr>
-            <w:tcW w:w="990" w:type="dxa"/>
-            <w:vAlign w:val="center"/>
-          </w:tcPr>
-          <w:p>
-            <w:pPr>
-              <w:rPr>
-                <w:lang w:val="vi-VN"/>
-              </w:rPr>
-            </w:pPr>
-            <w:r>
-              <w:t>Trung bình</w:t>
-            </w:r>
-          </w:p>
-        </w:tc>
-        <w:tc>
-          <w:tcPr>
-            <w:tcW w:w="900" w:type="dxa"/>
-            <w:vAlign w:val="center"/>
-          </w:tcPr>
-          <w:p>
-            <w:pPr>
-              <w:rPr>
-                <w:lang w:val="vi-VN"/>
-              </w:rPr>
-            </w:pPr>
-            <w:r>
-              <w:t>Kém</w:t>
-            </w:r>
-          </w:p>
-        </w:tc>
-        <w:tc>
-          <w:tcPr>
-            <w:tcW w:w="810" w:type="dxa"/>
-            <w:vAlign w:val="center"/>
-          </w:tcPr>
-          <w:p>
-            <w:pPr>
-              <w:rPr>
-                <w:lang w:val="vi-VN"/>
-              </w:rPr>
-            </w:pPr>
-            <w:r>
-              <w:t>Kém</w:t>
-            </w:r>
-          </w:p>
-        </w:tc>
-        <w:tc>
-          <w:tcPr>
-            <w:tcW w:w="900" w:type="dxa"/>
-            <w:vAlign w:val="center"/>
-          </w:tcPr>
-          <w:p>
-            <w:pPr>
-              <w:rPr>
-                <w:lang w:val="vi-VN"/>
-              </w:rPr>
-            </w:pPr>
-            <w:r>
-              <w:t>Tốt</w:t>
-            </w:r>
-          </w:p>
-        </w:tc>
-        <w:tc>
-          <w:tcPr>
-            <w:tcW w:w="1108" w:type="dxa"/>
-            <w:vAlign w:val="center"/>
-          </w:tcPr>
-          <w:p>
-            <w:pPr>
-              <w:rPr>
-                <w:lang w:val="vi-VN"/>
-              </w:rPr>
-            </w:pPr>
-            <w:r>
-              <w:t>Tốt</w:t>
-            </w:r>
-          </w:p>
-        </w:tc>
-        <w:tc>
-          <w:tcPr>
-            <w:tcW w:w="872" w:type="dxa"/>
-            <w:vAlign w:val="center"/>
-          </w:tcPr>
-          <w:p>
-            <w:pPr>
-              <w:rPr>
-                <w:lang w:val="vi-VN"/>
-              </w:rPr>
-            </w:pPr>
-            <w:r>
-              <w:t>Kém</w:t>
-            </w:r>
-          </w:p>
-        </w:tc>
-      </w:tr>
-      <w:tr>
-        <w:tc>
-          <w:tcPr>
-            <w:tcW w:w="2155" w:type="dxa"/>
-            <w:vAlign w:val="center"/>
-          </w:tcPr>
-          <w:p>
-            <w:pPr>
-              <w:rPr>
-                <w:lang w:val="vi-VN"/>
-              </w:rPr>
-            </w:pPr>
-            <w:r>
-              <w:t>Highlands Coffee</w:t>
-            </w:r>
-          </w:p>
-        </w:tc>
-        <w:tc>
-          <w:tcPr>
-            <w:tcW w:w="810" w:type="dxa"/>
-            <w:vAlign w:val="center"/>
-          </w:tcPr>
-          <w:p>
-            <w:pPr>
-              <w:rPr>
-                <w:lang w:val="vi-VN"/>
-              </w:rPr>
-            </w:pPr>
-            <w:r>
-              <w:t>Tốt</w:t>
-            </w:r>
-          </w:p>
-        </w:tc>
-        <w:tc>
-          <w:tcPr>
-            <w:tcW w:w="990" w:type="dxa"/>
-            <w:vAlign w:val="center"/>
-          </w:tcPr>
-          <w:p>
-            <w:pPr>
-              <w:rPr>
-                <w:lang w:val="vi-VN"/>
-              </w:rPr>
-            </w:pPr>
-            <w:r>
-              <w:t>Tốt</w:t>
-            </w:r>
-          </w:p>
-        </w:tc>
-        <w:tc>
-          <w:tcPr>
-            <w:tcW w:w="900" w:type="dxa"/>
-            <w:vAlign w:val="center"/>
-          </w:tcPr>
-          <w:p>
-            <w:pPr>
-              <w:rPr>
-                <w:lang w:val="vi-VN"/>
-              </w:rPr>
-            </w:pPr>
-            <w:r>
-              <w:t>Kém</w:t>
-            </w:r>
-          </w:p>
-        </w:tc>
-        <w:tc>
-          <w:tcPr>
-            <w:tcW w:w="810" w:type="dxa"/>
-            <w:vAlign w:val="center"/>
-          </w:tcPr>
-          <w:p>
-            <w:pPr>
-              <w:rPr>
-                <w:lang w:val="vi-VN"/>
-              </w:rPr>
-            </w:pPr>
-            <w:r>
-              <w:t>Trung bình</w:t>
-            </w:r>
-          </w:p>
-        </w:tc>
-        <w:tc>
-          <w:tcPr>
-            <w:tcW w:w="900" w:type="dxa"/>
-            <w:vAlign w:val="center"/>
-          </w:tcPr>
-          <w:p>
-            <w:pPr>
-              <w:rPr>
-                <w:lang w:val="vi-VN"/>
-              </w:rPr>
-            </w:pPr>
-            <w:r>
-              <w:t>Kém</w:t>
-            </w:r>
-          </w:p>
-        </w:tc>
-        <w:tc>
-          <w:tcPr>
-            <w:tcW w:w="1108" w:type="dxa"/>
-            <w:vAlign w:val="center"/>
-          </w:tcPr>
-          <w:p>
-            <w:pPr>
-              <w:rPr>
-                <w:lang w:val="vi-VN"/>
-              </w:rPr>
-            </w:pPr>
-            <w:r>
-              <w:t>Trung bình</w:t>
-            </w:r>
-          </w:p>
-        </w:tc>
-        <w:tc>
-          <w:tcPr>
-            <w:tcW w:w="872" w:type="dxa"/>
-            <w:vAlign w:val="center"/>
-          </w:tcPr>
-          <w:p>
-            <w:pPr>
-              <w:rPr>
-                <w:lang w:val="vi-VN"/>
-              </w:rPr>
-            </w:pPr>
-            <w:r>
-              <w:t>Trung bình</w:t>
-            </w:r>
-          </w:p>
-        </w:tc>
-      </w:tr>
-      <w:tr>
-        <w:tc>
-          <w:tcPr>
-            <w:tcW w:w="2155" w:type="dxa"/>
-            <w:vAlign w:val="center"/>
-          </w:tcPr>
-          <w:p>
-            <w:pPr>
-              <w:rPr>
-                <w:lang w:val="vi-VN"/>
-              </w:rPr>
-            </w:pPr>
-            <w:r>
-              <w:t>ShopeeFood/GrabFood</w:t>
-            </w:r>
-          </w:p>
-        </w:tc>
-        <w:tc>
-          <w:tcPr>
-            <w:tcW w:w="810" w:type="dxa"/>
-            <w:vAlign w:val="center"/>
-          </w:tcPr>
-          <w:p>
-            <w:pPr>
-              <w:rPr>
-                <w:lang w:val="vi-VN"/>
-              </w:rPr>
-            </w:pPr>
-            <w:r>
-              <w:t>Tốt</w:t>
-            </w:r>
-          </w:p>
-        </w:tc>
-        <w:tc>
-          <w:tcPr>
-            <w:tcW w:w="990" w:type="dxa"/>
-            <w:vAlign w:val="center"/>
-          </w:tcPr>
-          <w:p>
-            <w:pPr>
-              <w:rPr>
-                <w:lang w:val="vi-VN"/>
-              </w:rPr>
-            </w:pPr>
-            <w:r>
-              <w:t>Tốt</w:t>
-            </w:r>
-          </w:p>
-        </w:tc>
-        <w:tc>
-          <w:tcPr>
-            <w:tcW w:w="900" w:type="dxa"/>
-            <w:vAlign w:val="center"/>
-          </w:tcPr>
-          <w:p>
-            <w:pPr>
-              <w:rPr>
-                <w:lang w:val="vi-VN"/>
-              </w:rPr>
-            </w:pPr>
-            <w:r>
-              <w:t>Kém</w:t>
-            </w:r>
-          </w:p>
-        </w:tc>
-        <w:tc>
-          <w:tcPr>
-            <w:tcW w:w="810" w:type="dxa"/>
-            <w:vAlign w:val="center"/>
-          </w:tcPr>
-          <w:p>
-            <w:pPr>
-              <w:rPr>
-                <w:lang w:val="vi-VN"/>
-              </w:rPr>
-            </w:pPr>
-            <w:r>
-              <w:t>Kém</w:t>
-            </w:r>
-          </w:p>
-        </w:tc>
-        <w:tc>
-          <w:tcPr>
-            <w:tcW w:w="900" w:type="dxa"/>
-            <w:vAlign w:val="center"/>
-          </w:tcPr>
-          <w:p>
-            <w:pPr>
-              <w:rPr>
-                <w:lang w:val="vi-VN"/>
-              </w:rPr>
-            </w:pPr>
-            <w:r>
-              <w:t>Kém</w:t>
-            </w:r>
-          </w:p>
-        </w:tc>
-        <w:tc>
-          <w:tcPr>
-            <w:tcW w:w="1108" w:type="dxa"/>
-            <w:vAlign w:val="center"/>
-          </w:tcPr>
-          <w:p>
-            <w:pPr>
-              <w:rPr>
-                <w:lang w:val="vi-VN"/>
-              </w:rPr>
-            </w:pPr>
-            <w:r>
-              <w:t>Trung bình</w:t>
-            </w:r>
-          </w:p>
-        </w:tc>
-        <w:tc>
-          <w:tcPr>
-            <w:tcW w:w="872" w:type="dxa"/>
-            <w:vAlign w:val="center"/>
-          </w:tcPr>
-          <w:p>
-            <w:pPr>
-              <w:rPr>
-                <w:lang w:val="vi-VN"/>
-              </w:rPr>
-            </w:pPr>
-            <w:r>
-              <w:t>Tốt</w:t>
-            </w:r>
-          </w:p>
-        </w:tc>
-      </w:tr>
-      <w:tr>
-        <w:tc>
-          <w:tcPr>
-            <w:tcW w:w="2155" w:type="dxa"/>
-            <w:vAlign w:val="center"/>
-          </w:tcPr>
-          <w:p>
-            <w:pPr>
-              <w:rPr>
-                <w:lang w:val="vi-VN"/>
-              </w:rPr>
-            </w:pPr>
-            <w:r>
-              <w:rPr>
-                <w:b/>
-                <w:bCs/>
-              </w:rPr>
-              <w:t>Hệ thống đề xuất</w:t>
-            </w:r>
-          </w:p>
-        </w:tc>
-        <w:tc>
-          <w:tcPr>
-            <w:tcW w:w="810" w:type="dxa"/>
-            <w:vAlign w:val="center"/>
-          </w:tcPr>
-          <w:p>
-            <w:pPr>
-              <w:rPr>
-                <w:lang w:val="vi-VN"/>
-              </w:rPr>
-            </w:pPr>
-            <w:r>
-              <w:t>Tốt</w:t>
-            </w:r>
-          </w:p>
-        </w:tc>
-        <w:tc>
-          <w:tcPr>
-            <w:tcW w:w="990" w:type="dxa"/>
-            <w:vAlign w:val="center"/>
-          </w:tcPr>
-          <w:p>
-            <w:pPr>
-              <w:rPr>
-                <w:lang w:val="vi-VN"/>
-              </w:rPr>
-            </w:pPr>
-            <w:r>
-              <w:t>Tốt</w:t>
-            </w:r>
-          </w:p>
-        </w:tc>
-        <w:tc>
-          <w:tcPr>
-            <w:tcW w:w="900" w:type="dxa"/>
-            <w:vAlign w:val="center"/>
-          </w:tcPr>
-          <w:p>
-            <w:pPr>
-              <w:rPr>
-                <w:lang w:val="vi-VN"/>
-              </w:rPr>
-            </w:pPr>
-            <w:r>
-              <w:t>Tốt</w:t>
-            </w:r>
-          </w:p>
-        </w:tc>
-        <w:tc>
-          <w:tcPr>
-            <w:tcW w:w="810" w:type="dxa"/>
-            <w:vAlign w:val="center"/>
-          </w:tcPr>
-          <w:p>
-            <w:pPr>
-              <w:rPr>
-                <w:lang w:val="vi-VN"/>
-              </w:rPr>
-            </w:pPr>
-            <w:r>
-              <w:t>Tốt</w:t>
-            </w:r>
-          </w:p>
-        </w:tc>
-        <w:tc>
-          <w:tcPr>
-            <w:tcW w:w="900" w:type="dxa"/>
-            <w:vAlign w:val="center"/>
-          </w:tcPr>
-          <w:p>
-            <w:pPr>
-              <w:rPr>
-                <w:lang w:val="vi-VN"/>
-              </w:rPr>
-            </w:pPr>
-            <w:r>
-              <w:t>Tốt</w:t>
-            </w:r>
-          </w:p>
-        </w:tc>
-        <w:tc>
-          <w:tcPr>
-            <w:tcW w:w="1108" w:type="dxa"/>
-            <w:vAlign w:val="center"/>
-          </w:tcPr>
-          <w:p>
-            <w:pPr>
-              <w:rPr>
-                <w:lang w:val="vi-VN"/>
-              </w:rPr>
-            </w:pPr>
-            <w:r>
-              <w:t>Tốt</w:t>
-            </w:r>
-          </w:p>
-        </w:tc>
-        <w:tc>
-          <w:tcPr>
-            <w:tcW w:w="872" w:type="dxa"/>
-            <w:vAlign w:val="center"/>
-          </w:tcPr>
-          <w:p>
-            <w:pPr>
-              <w:rPr>
-                <w:lang w:val="vi-VN"/>
-              </w:rPr>
-            </w:pPr>
-            <w:r>
-              <w:t>Tốt</w:t>
+              <w:t>Có</w:t>
             </w:r>
           </w:p>
         </w:tc>
@@ -9413,7 +9560,6 @@
           <w:b w:val="0"/>
           <w:bCs w:val="0"/>
         </w:rPr>
-        <w:lastRenderedPageBreak/>
         <w:t>Đặt hàng đa dạng</w:t>
       </w:r>
       <w:r>
@@ -9468,6 +9614,7 @@
           <w:b w:val="0"/>
           <w:bCs w:val="0"/>
         </w:rPr>
+        <w:lastRenderedPageBreak/>
         <w:t>Theo dõi đơn hàng</w:t>
       </w:r>
       <w:r>
@@ -9584,7 +9731,7 @@
                     <pic:cNvPicPr/>
                   </pic:nvPicPr>
                   <pic:blipFill>
-                    <a:blip r:embed="rId13"/>
+                    <a:blip r:embed="rId19"/>
                     <a:stretch>
                       <a:fillRect/>
                     </a:stretch>
@@ -9611,46 +9758,6 @@
           <w:lang w:val="vi-VN"/>
         </w:rPr>
       </w:pPr>
-      <w:r>
-        <w:rPr>
-          <w:noProof/>
-        </w:rPr>
-        <w:drawing>
-          <wp:inline distT="0" distB="0" distL="0" distR="0" wp14:anchorId="7F5881E2" wp14:editId="7BC546AA">
-            <wp:extent cx="5400040" cy="1607185"/>
-            <wp:effectExtent l="0" t="0" r="0" b="0"/>
-            <wp:docPr id="1142007828" name="Picture 1" descr="A close up of text&#10;&#10;AI-generated content may be incorrect."/>
-            <wp:cNvGraphicFramePr>
-              <a:graphicFrameLocks xmlns:a="http://schemas.openxmlformats.org/drawingml/2006/main" noChangeAspect="1"/>
-            </wp:cNvGraphicFramePr>
-            <a:graphic xmlns:a="http://schemas.openxmlformats.org/drawingml/2006/main">
-              <a:graphicData uri="http://schemas.openxmlformats.org/drawingml/2006/picture">
-                <pic:pic xmlns:pic="http://schemas.openxmlformats.org/drawingml/2006/picture">
-                  <pic:nvPicPr>
-                    <pic:cNvPr id="1142007828" name="Picture 1" descr="A close up of text&#10;&#10;AI-generated content may be incorrect."/>
-                    <pic:cNvPicPr/>
-                  </pic:nvPicPr>
-                  <pic:blipFill>
-                    <a:blip r:embed="rId14"/>
-                    <a:stretch>
-                      <a:fillRect/>
-                    </a:stretch>
-                  </pic:blipFill>
-                  <pic:spPr>
-                    <a:xfrm>
-                      <a:off x="0" y="0"/>
-                      <a:ext cx="5400040" cy="1607185"/>
-                    </a:xfrm>
-                    <a:prstGeom prst="rect">
-                      <a:avLst/>
-                    </a:prstGeom>
-                  </pic:spPr>
-                </pic:pic>
-              </a:graphicData>
-            </a:graphic>
-          </wp:inline>
-        </w:drawing>
-      </w:r>
     </w:p>
     <w:p>
       <w:pPr>
@@ -9702,7 +9809,7 @@
                     <pic:cNvPicPr/>
                   </pic:nvPicPr>
                   <pic:blipFill>
-                    <a:blip r:embed="rId15"/>
+                    <a:blip r:embed="rId20"/>
                     <a:stretch>
                       <a:fillRect/>
                     </a:stretch>
@@ -9773,7 +9880,7 @@
                     <pic:cNvPicPr/>
                   </pic:nvPicPr>
                   <pic:blipFill>
-                    <a:blip r:embed="rId16"/>
+                    <a:blip r:embed="rId21"/>
                     <a:stretch>
                       <a:fillRect/>
                     </a:stretch>
@@ -9838,7 +9945,7 @@
                     <pic:cNvPicPr/>
                   </pic:nvPicPr>
                   <pic:blipFill>
-                    <a:blip r:embed="rId17"/>
+                    <a:blip r:embed="rId22"/>
                     <a:stretch>
                       <a:fillRect/>
                     </a:stretch>
@@ -13998,7 +14105,7 @@
                     <pic:cNvPicPr/>
                   </pic:nvPicPr>
                   <pic:blipFill>
-                    <a:blip r:embed="rId18"/>
+                    <a:blip r:embed="rId23"/>
                     <a:stretch>
                       <a:fillRect/>
                     </a:stretch>
@@ -15018,7 +15125,7 @@
                     <pic:cNvPicPr/>
                   </pic:nvPicPr>
                   <pic:blipFill>
-                    <a:blip r:embed="rId19"/>
+                    <a:blip r:embed="rId24"/>
                     <a:stretch>
                       <a:fillRect/>
                     </a:stretch>
@@ -15073,7 +15180,7 @@
                     <pic:cNvPicPr/>
                   </pic:nvPicPr>
                   <pic:blipFill>
-                    <a:blip r:embed="rId20"/>
+                    <a:blip r:embed="rId25"/>
                     <a:stretch>
                       <a:fillRect/>
                     </a:stretch>
@@ -15395,7 +15502,7 @@
                     <pic:cNvPicPr/>
                   </pic:nvPicPr>
                   <pic:blipFill>
-                    <a:blip r:embed="rId21"/>
+                    <a:blip r:embed="rId26"/>
                     <a:stretch>
                       <a:fillRect/>
                     </a:stretch>
@@ -15661,11 +15768,203 @@
       </w:pPr>
     </w:p>
     <w:p>
-      <w:pPr>
-        <w:rPr>
-          <w:lang w:val="vi-VN"/>
-        </w:rPr>
-      </w:pPr>
+      <w:r>
+        <w:drawing>
+          <wp:inline distT="0" distB="0" distL="0" distR="0" wp14:anchorId="15FA5591" wp14:editId="5ED5AB36">
+            <wp:extent cx="5400040" cy="6083300"/>
+            <wp:effectExtent l="0" t="0" r="0" b="0"/>
+            <wp:docPr id="988184952" name="Picture 1" descr="A diagram of a project&#10;&#10;AI-generated content may be incorrect."/>
+            <wp:cNvGraphicFramePr>
+              <a:graphicFrameLocks xmlns:a="http://schemas.openxmlformats.org/drawingml/2006/main" noChangeAspect="1"/>
+            </wp:cNvGraphicFramePr>
+            <a:graphic xmlns:a="http://schemas.openxmlformats.org/drawingml/2006/main">
+              <a:graphicData uri="http://schemas.openxmlformats.org/drawingml/2006/picture">
+                <pic:pic xmlns:pic="http://schemas.openxmlformats.org/drawingml/2006/picture">
+                  <pic:nvPicPr>
+                    <pic:cNvPr id="988184952" name="Picture 1" descr="A diagram of a project&#10;&#10;AI-generated content may be incorrect."/>
+                    <pic:cNvPicPr/>
+                  </pic:nvPicPr>
+                  <pic:blipFill>
+                    <a:blip r:embed="rId27"/>
+                    <a:stretch>
+                      <a:fillRect/>
+                    </a:stretch>
+                  </pic:blipFill>
+                  <pic:spPr>
+                    <a:xfrm>
+                      <a:off x="0" y="0"/>
+                      <a:ext cx="5400040" cy="6083300"/>
+                    </a:xfrm>
+                    <a:prstGeom prst="rect">
+                      <a:avLst/>
+                    </a:prstGeom>
+                  </pic:spPr>
+                </pic:pic>
+              </a:graphicData>
+            </a:graphic>
+          </wp:inline>
+        </w:drawing>
+      </w:r>
+    </w:p>
+    <w:p>
+      <w:r>
+        <w:lastRenderedPageBreak/>
+        <w:drawing>
+          <wp:inline distT="0" distB="0" distL="0" distR="0" wp14:anchorId="1D8C3C58" wp14:editId="0A10F2A8">
+            <wp:extent cx="5400040" cy="3825875"/>
+            <wp:effectExtent l="0" t="0" r="0" b="3175"/>
+            <wp:docPr id="360473504" name="Picture 1" descr="A diagram of a project&#10;&#10;AI-generated content may be incorrect."/>
+            <wp:cNvGraphicFramePr>
+              <a:graphicFrameLocks xmlns:a="http://schemas.openxmlformats.org/drawingml/2006/main" noChangeAspect="1"/>
+            </wp:cNvGraphicFramePr>
+            <a:graphic xmlns:a="http://schemas.openxmlformats.org/drawingml/2006/main">
+              <a:graphicData uri="http://schemas.openxmlformats.org/drawingml/2006/picture">
+                <pic:pic xmlns:pic="http://schemas.openxmlformats.org/drawingml/2006/picture">
+                  <pic:nvPicPr>
+                    <pic:cNvPr id="360473504" name="Picture 1" descr="A diagram of a project&#10;&#10;AI-generated content may be incorrect."/>
+                    <pic:cNvPicPr/>
+                  </pic:nvPicPr>
+                  <pic:blipFill>
+                    <a:blip r:embed="rId28"/>
+                    <a:stretch>
+                      <a:fillRect/>
+                    </a:stretch>
+                  </pic:blipFill>
+                  <pic:spPr>
+                    <a:xfrm>
+                      <a:off x="0" y="0"/>
+                      <a:ext cx="5400040" cy="3825875"/>
+                    </a:xfrm>
+                    <a:prstGeom prst="rect">
+                      <a:avLst/>
+                    </a:prstGeom>
+                  </pic:spPr>
+                </pic:pic>
+              </a:graphicData>
+            </a:graphic>
+          </wp:inline>
+        </w:drawing>
+      </w:r>
+    </w:p>
+    <w:p>
+      <w:r>
+        <w:lastRenderedPageBreak/>
+        <w:drawing>
+          <wp:inline distT="0" distB="0" distL="0" distR="0" wp14:anchorId="69E9217B" wp14:editId="07DD8214">
+            <wp:extent cx="5400040" cy="6113780"/>
+            <wp:effectExtent l="0" t="0" r="0" b="1270"/>
+            <wp:docPr id="127181134" name="Picture 1" descr="A diagram of a project&#10;&#10;AI-generated content may be incorrect."/>
+            <wp:cNvGraphicFramePr>
+              <a:graphicFrameLocks xmlns:a="http://schemas.openxmlformats.org/drawingml/2006/main" noChangeAspect="1"/>
+            </wp:cNvGraphicFramePr>
+            <a:graphic xmlns:a="http://schemas.openxmlformats.org/drawingml/2006/main">
+              <a:graphicData uri="http://schemas.openxmlformats.org/drawingml/2006/picture">
+                <pic:pic xmlns:pic="http://schemas.openxmlformats.org/drawingml/2006/picture">
+                  <pic:nvPicPr>
+                    <pic:cNvPr id="127181134" name="Picture 1" descr="A diagram of a project&#10;&#10;AI-generated content may be incorrect."/>
+                    <pic:cNvPicPr/>
+                  </pic:nvPicPr>
+                  <pic:blipFill>
+                    <a:blip r:embed="rId29"/>
+                    <a:stretch>
+                      <a:fillRect/>
+                    </a:stretch>
+                  </pic:blipFill>
+                  <pic:spPr>
+                    <a:xfrm>
+                      <a:off x="0" y="0"/>
+                      <a:ext cx="5400040" cy="6113780"/>
+                    </a:xfrm>
+                    <a:prstGeom prst="rect">
+                      <a:avLst/>
+                    </a:prstGeom>
+                  </pic:spPr>
+                </pic:pic>
+              </a:graphicData>
+            </a:graphic>
+          </wp:inline>
+        </w:drawing>
+      </w:r>
+    </w:p>
+    <w:p>
+      <w:r>
+        <w:lastRenderedPageBreak/>
+        <w:drawing>
+          <wp:inline distT="0" distB="0" distL="0" distR="0" wp14:anchorId="2ED14C41" wp14:editId="173864EE">
+            <wp:extent cx="5400040" cy="3649345"/>
+            <wp:effectExtent l="0" t="0" r="0" b="8255"/>
+            <wp:docPr id="1219878956" name="Picture 1" descr="A diagram of a project&#10;&#10;AI-generated content may be incorrect."/>
+            <wp:cNvGraphicFramePr>
+              <a:graphicFrameLocks xmlns:a="http://schemas.openxmlformats.org/drawingml/2006/main" noChangeAspect="1"/>
+            </wp:cNvGraphicFramePr>
+            <a:graphic xmlns:a="http://schemas.openxmlformats.org/drawingml/2006/main">
+              <a:graphicData uri="http://schemas.openxmlformats.org/drawingml/2006/picture">
+                <pic:pic xmlns:pic="http://schemas.openxmlformats.org/drawingml/2006/picture">
+                  <pic:nvPicPr>
+                    <pic:cNvPr id="1219878956" name="Picture 1" descr="A diagram of a project&#10;&#10;AI-generated content may be incorrect."/>
+                    <pic:cNvPicPr/>
+                  </pic:nvPicPr>
+                  <pic:blipFill>
+                    <a:blip r:embed="rId30"/>
+                    <a:stretch>
+                      <a:fillRect/>
+                    </a:stretch>
+                  </pic:blipFill>
+                  <pic:spPr>
+                    <a:xfrm>
+                      <a:off x="0" y="0"/>
+                      <a:ext cx="5400040" cy="3649345"/>
+                    </a:xfrm>
+                    <a:prstGeom prst="rect">
+                      <a:avLst/>
+                    </a:prstGeom>
+                  </pic:spPr>
+                </pic:pic>
+              </a:graphicData>
+            </a:graphic>
+          </wp:inline>
+        </w:drawing>
+      </w:r>
+    </w:p>
+    <w:p>
+      <w:r>
+        <w:lastRenderedPageBreak/>
+        <w:drawing>
+          <wp:inline distT="0" distB="0" distL="0" distR="0" wp14:anchorId="6FAA3C03" wp14:editId="4BC32BF2">
+            <wp:extent cx="5400040" cy="5838825"/>
+            <wp:effectExtent l="0" t="0" r="0" b="9525"/>
+            <wp:docPr id="55876400" name="Picture 1" descr="A diagram of a project&#10;&#10;AI-generated content may be incorrect."/>
+            <wp:cNvGraphicFramePr>
+              <a:graphicFrameLocks xmlns:a="http://schemas.openxmlformats.org/drawingml/2006/main" noChangeAspect="1"/>
+            </wp:cNvGraphicFramePr>
+            <a:graphic xmlns:a="http://schemas.openxmlformats.org/drawingml/2006/main">
+              <a:graphicData uri="http://schemas.openxmlformats.org/drawingml/2006/picture">
+                <pic:pic xmlns:pic="http://schemas.openxmlformats.org/drawingml/2006/picture">
+                  <pic:nvPicPr>
+                    <pic:cNvPr id="55876400" name="Picture 1" descr="A diagram of a project&#10;&#10;AI-generated content may be incorrect."/>
+                    <pic:cNvPicPr/>
+                  </pic:nvPicPr>
+                  <pic:blipFill>
+                    <a:blip r:embed="rId31"/>
+                    <a:stretch>
+                      <a:fillRect/>
+                    </a:stretch>
+                  </pic:blipFill>
+                  <pic:spPr>
+                    <a:xfrm>
+                      <a:off x="0" y="0"/>
+                      <a:ext cx="5400040" cy="5838825"/>
+                    </a:xfrm>
+                    <a:prstGeom prst="rect">
+                      <a:avLst/>
+                    </a:prstGeom>
+                  </pic:spPr>
+                </pic:pic>
+              </a:graphicData>
+            </a:graphic>
+          </wp:inline>
+        </w:drawing>
+      </w:r>
     </w:p>
     <w:p>
       <w:pPr>
@@ -15807,6 +16106,7 @@
           <w:b/>
           <w:bCs/>
         </w:rPr>
+        <w:lastRenderedPageBreak/>
         <w:t>Products:</w:t>
       </w:r>
       <w:r>
@@ -15934,7 +16234,6 @@
           <w:noProof/>
           <w:lang w:val="vi-VN"/>
         </w:rPr>
-        <w:lastRenderedPageBreak/>
         <w:drawing>
           <wp:inline distT="0" distB="0" distL="0" distR="0" wp14:anchorId="236D62E0" wp14:editId="2089DA21">
             <wp:extent cx="5400675" cy="3324225"/>
@@ -15953,7 +16252,7 @@
                     </pic:cNvPicPr>
                   </pic:nvPicPr>
                   <pic:blipFill>
-                    <a:blip r:embed="rId22" cstate="print">
+                    <a:blip r:embed="rId32" cstate="print">
                       <a:extLst>
                         <a:ext uri="{28A0092B-C50C-407E-A947-70E740481C1C}">
                           <a14:useLocalDpi xmlns:a14="http://schemas.microsoft.com/office/drawing/2010/main" val="0"/>
@@ -16167,6 +16466,7 @@
         </w:numPr>
       </w:pPr>
       <w:r>
+        <w:lastRenderedPageBreak/>
         <w:t>Thuộc tính: id, user_id, promotion_id, total_amount, status, created_at, updated_at.</w:t>
       </w:r>
     </w:p>
@@ -16251,7 +16551,6 @@
         </w:numPr>
       </w:pPr>
       <w:r>
-        <w:lastRenderedPageBreak/>
         <w:t>Thuộc tính: id, order_id, product_id, quantity, unit_price.</w:t>
       </w:r>
     </w:p>
@@ -16775,6 +17074,7 @@
           </w:tcPr>
           <w:p>
             <w:r>
+              <w:lastRenderedPageBreak/>
               <w:t>email</w:t>
             </w:r>
           </w:p>
@@ -17032,7 +17332,6 @@
           </w:tcPr>
           <w:p>
             <w:r>
-              <w:lastRenderedPageBreak/>
               <w:t>updated_at</w:t>
             </w:r>
           </w:p>
@@ -18084,6 +18383,7 @@
           </w:tcPr>
           <w:p>
             <w:r>
+              <w:lastRenderedPageBreak/>
               <w:t>status</w:t>
             </w:r>
           </w:p>
@@ -18296,7 +18596,6 @@
                 <w:b/>
                 <w:bCs/>
               </w:rPr>
-              <w:lastRenderedPageBreak/>
               <w:t>Cột</w:t>
             </w:r>
           </w:p>
@@ -19451,6 +19750,7 @@
           </w:tcPr>
           <w:p>
             <w:r>
+              <w:lastRenderedPageBreak/>
               <w:t>rating</w:t>
             </w:r>
           </w:p>
@@ -19663,7 +19963,6 @@
                 <w:b/>
                 <w:bCs/>
               </w:rPr>
-              <w:lastRenderedPageBreak/>
               <w:t>Cột</w:t>
             </w:r>
           </w:p>
@@ -20258,6 +20557,7 @@
         </w:numPr>
       </w:pPr>
       <w:r>
+        <w:lastRenderedPageBreak/>
         <w:t>code trong promotions: CREATE INDEX idx_code ON promotions(code);</w:t>
       </w:r>
     </w:p>
@@ -21929,7 +22229,7 @@
       </w:r>
     </w:p>
     <w:sectPr>
-      <w:footerReference w:type="default" r:id="rId23"/>
+      <w:footerReference w:type="default" r:id="rId33"/>
       <w:pgSz w:w="11907" w:h="16840" w:code="9"/>
       <w:pgMar w:top="1134" w:right="1418" w:bottom="1134" w:left="1985" w:header="720" w:footer="386" w:gutter="0"/>
       <w:pgNumType w:start="1"/>
@@ -30292,7 +30592,6 @@
   <w:style w:type="character" w:default="1" w:styleId="DefaultParagraphFont">
     <w:name w:val="Default Paragraph Font"/>
     <w:uiPriority w:val="1"/>
-    <w:semiHidden/>
     <w:unhideWhenUsed/>
   </w:style>
   <w:style w:type="table" w:default="1" w:styleId="TableNormal">

</xml_diff>